<commit_message>
Updated chat logs. Updated meeting minutes!
</commit_message>
<xml_diff>
--- a/Meeting minutes/Week-6-06.03.2019-Group8-Meeting-Minutes.docx
+++ b/Meeting minutes/Week-6-06.03.2019-Group8-Meeting-Minutes.docx
@@ -226,19 +226,197 @@
     </w:p>
     <w:p>
       <w:r>
-        <w:t>Person 1</w:t>
-      </w:r>
-      <w:r>
-        <w:br/>
-        <w:t>Person 2</w:t>
-      </w:r>
-      <w:r>
-        <w:br/>
-        <w:t>Person 3</w:t>
-      </w:r>
-      <w:r>
-        <w:br/>
-        <w:t>Person 4</w:t>
+        <w:t xml:space="preserve">Petrut </w:t>
+      </w:r>
+      <w:proofErr w:type="spellStart"/>
+      <w:r>
+        <w:t>Vasile</w:t>
+      </w:r>
+      <w:proofErr w:type="spellEnd"/>
+    </w:p>
+    <w:p>
+      <w:pPr>
+        <w:pStyle w:val="ListParagraph"/>
+        <w:numPr>
+          <w:ilvl w:val="0"/>
+          <w:numId w:val="2"/>
+        </w:numPr>
+      </w:pPr>
+      <w:r>
+        <w:t>Produce a script that defines the ability class</w:t>
+      </w:r>
+    </w:p>
+    <w:p>
+      <w:pPr>
+        <w:pStyle w:val="ListParagraph"/>
+        <w:numPr>
+          <w:ilvl w:val="0"/>
+          <w:numId w:val="2"/>
+        </w:numPr>
+      </w:pPr>
+      <w:r>
+        <w:t>Produce a script that makes enemies attack when the player is in a certain range of them</w:t>
+      </w:r>
+    </w:p>
+    <w:p>
+      <w:pPr>
+        <w:pStyle w:val="ListParagraph"/>
+        <w:numPr>
+          <w:ilvl w:val="0"/>
+          <w:numId w:val="2"/>
+        </w:numPr>
+      </w:pPr>
+      <w:r>
+        <w:t>Produce a script that will allow the player to use the abilities</w:t>
+      </w:r>
+    </w:p>
+    <w:p>
+      <w:pPr>
+        <w:pStyle w:val="ListParagraph"/>
+        <w:numPr>
+          <w:ilvl w:val="0"/>
+          <w:numId w:val="2"/>
+        </w:numPr>
+      </w:pPr>
+      <w:r>
+        <w:t>Produce a script that allows the player to take the ability of the enemy that killed him</w:t>
+      </w:r>
+    </w:p>
+    <w:p>
+      <w:r>
+        <w:t xml:space="preserve">Louis </w:t>
+      </w:r>
+      <w:proofErr w:type="spellStart"/>
+      <w:r>
+        <w:t>Vagner</w:t>
+      </w:r>
+      <w:proofErr w:type="spellEnd"/>
+    </w:p>
+    <w:p>
+      <w:pPr>
+        <w:pStyle w:val="ListParagraph"/>
+        <w:numPr>
+          <w:ilvl w:val="0"/>
+          <w:numId w:val="3"/>
+        </w:numPr>
+      </w:pPr>
+      <w:r>
+        <w:t xml:space="preserve">Updated the </w:t>
+      </w:r>
+      <w:proofErr w:type="spellStart"/>
+      <w:r>
+        <w:t>PlayerController</w:t>
+      </w:r>
+      <w:proofErr w:type="spellEnd"/>
+      <w:r>
+        <w:t xml:space="preserve"> Script so the player can attack enemies</w:t>
+      </w:r>
+    </w:p>
+    <w:p>
+      <w:r>
+        <w:t>Sorin Cristea</w:t>
+      </w:r>
+    </w:p>
+    <w:p>
+      <w:pPr>
+        <w:pStyle w:val="ListParagraph"/>
+        <w:numPr>
+          <w:ilvl w:val="0"/>
+          <w:numId w:val="4"/>
+        </w:numPr>
+      </w:pPr>
+      <w:r>
+        <w:t>Produce one animation for the dark element ability</w:t>
+      </w:r>
+    </w:p>
+    <w:p>
+      <w:pPr>
+        <w:pStyle w:val="ListParagraph"/>
+        <w:numPr>
+          <w:ilvl w:val="0"/>
+          <w:numId w:val="4"/>
+        </w:numPr>
+      </w:pPr>
+      <w:r>
+        <w:t xml:space="preserve">Produce one animation for the </w:t>
+      </w:r>
+      <w:r>
+        <w:t>light</w:t>
+      </w:r>
+      <w:r>
+        <w:t xml:space="preserve"> element ability</w:t>
+      </w:r>
+    </w:p>
+    <w:p>
+      <w:pPr>
+        <w:pStyle w:val="ListParagraph"/>
+        <w:numPr>
+          <w:ilvl w:val="0"/>
+          <w:numId w:val="4"/>
+        </w:numPr>
+      </w:pPr>
+      <w:r>
+        <w:t xml:space="preserve">Produce one animation for the </w:t>
+      </w:r>
+      <w:r>
+        <w:t>fire</w:t>
+      </w:r>
+      <w:r>
+        <w:t xml:space="preserve"> element ability</w:t>
+      </w:r>
+    </w:p>
+    <w:p>
+      <w:pPr>
+        <w:pStyle w:val="ListParagraph"/>
+        <w:numPr>
+          <w:ilvl w:val="0"/>
+          <w:numId w:val="4"/>
+        </w:numPr>
+      </w:pPr>
+      <w:r>
+        <w:t xml:space="preserve">Produce one animation for the </w:t>
+      </w:r>
+      <w:r>
+        <w:t>water</w:t>
+      </w:r>
+      <w:r>
+        <w:t xml:space="preserve"> element ability</w:t>
+      </w:r>
+    </w:p>
+    <w:p>
+      <w:pPr>
+        <w:pStyle w:val="ListParagraph"/>
+        <w:numPr>
+          <w:ilvl w:val="0"/>
+          <w:numId w:val="4"/>
+        </w:numPr>
+      </w:pPr>
+      <w:r>
+        <w:t xml:space="preserve">Produce one animation for the </w:t>
+      </w:r>
+      <w:r>
+        <w:t>wind</w:t>
+      </w:r>
+      <w:r>
+        <w:t xml:space="preserve"> element ability</w:t>
+      </w:r>
+    </w:p>
+    <w:p>
+      <w:pPr>
+        <w:pStyle w:val="ListParagraph"/>
+        <w:numPr>
+          <w:ilvl w:val="0"/>
+          <w:numId w:val="4"/>
+        </w:numPr>
+      </w:pPr>
+      <w:r>
+        <w:t xml:space="preserve">Produce one animation for the </w:t>
+      </w:r>
+      <w:r>
+        <w:t>earth</w:t>
+      </w:r>
+      <w:r>
+        <w:t xml:space="preserve"> element ability</w:t>
       </w:r>
     </w:p>
     <w:p>
@@ -311,6 +489,7 @@
     </w:p>
     <w:p>
       <w:r>
+        <w:lastRenderedPageBreak/>
         <w:t xml:space="preserve">You need to be </w:t>
       </w:r>
       <w:proofErr w:type="gramStart"/>
@@ -335,66 +514,166 @@
     </w:p>
     <w:p>
       <w:r>
-        <w:t>Person 1 tasks</w:t>
-      </w:r>
-      <w:r>
-        <w:br/>
-        <w:t>Person 2 tasks</w:t>
-      </w:r>
-      <w:r>
-        <w:br/>
-        <w:t>Person 3 tasks</w:t>
-      </w:r>
-      <w:r>
-        <w:br/>
-        <w:t>Person 4 tasks</w:t>
-      </w:r>
-    </w:p>
-    <w:p>
-      <w:r>
-        <w:t>(These tasks to be uploaded and tracked on JIRA)</w:t>
-      </w:r>
-    </w:p>
-    <w:p/>
-    <w:p>
-      <w:r>
-        <w:t xml:space="preserve">Item </w:t>
-      </w:r>
-      <w:proofErr w:type="gramStart"/>
-      <w:r>
-        <w:t>3:-</w:t>
-      </w:r>
-      <w:proofErr w:type="gramEnd"/>
-      <w:r>
-        <w:t xml:space="preserve">  Any Other Business.</w:t>
-      </w:r>
-    </w:p>
-    <w:p/>
-    <w:p>
-      <w:r>
-        <w:t xml:space="preserve">Meeting </w:t>
-      </w:r>
-      <w:proofErr w:type="gramStart"/>
-      <w:r>
-        <w:t>Ended :</w:t>
-      </w:r>
-      <w:proofErr w:type="gramEnd"/>
-      <w:r>
-        <w:t>-</w:t>
-      </w:r>
-      <w:r>
-        <w:t>21:00</w:t>
-      </w:r>
-    </w:p>
-    <w:p>
-      <w:r>
-        <w:t>Minute Taker:-</w:t>
-      </w:r>
-      <w:r>
-        <w:t>3 hours</w:t>
+        <w:t xml:space="preserve">Petrut </w:t>
+      </w:r>
+      <w:proofErr w:type="spellStart"/>
+      <w:r>
+        <w:t>Vasile</w:t>
+      </w:r>
+      <w:proofErr w:type="spellEnd"/>
+    </w:p>
+    <w:p>
+      <w:pPr>
+        <w:pStyle w:val="ListParagraph"/>
+        <w:numPr>
+          <w:ilvl w:val="0"/>
+          <w:numId w:val="5"/>
+        </w:numPr>
+      </w:pPr>
+      <w:r>
+        <w:t>Implement all abilities animations in Unity</w:t>
+      </w:r>
+    </w:p>
+    <w:p>
+      <w:pPr>
+        <w:pStyle w:val="ListParagraph"/>
+        <w:numPr>
+          <w:ilvl w:val="0"/>
+          <w:numId w:val="5"/>
+        </w:numPr>
+      </w:pPr>
+      <w:r>
+        <w:t>Change the player controller script so the player automatically moves towards the closest enemy</w:t>
+      </w:r>
+    </w:p>
+    <w:p>
+      <w:r>
+        <w:t xml:space="preserve">Louis </w:t>
+      </w:r>
+      <w:proofErr w:type="spellStart"/>
+      <w:r>
+        <w:t>Vagner</w:t>
+      </w:r>
+      <w:proofErr w:type="spellEnd"/>
+    </w:p>
+    <w:p>
+      <w:pPr>
+        <w:pStyle w:val="ListParagraph"/>
+        <w:numPr>
+          <w:ilvl w:val="0"/>
+          <w:numId w:val="6"/>
+        </w:numPr>
+      </w:pPr>
+      <w:r>
+        <w:t>Create a visual representation of the current health that can be used for any character</w:t>
+      </w:r>
+    </w:p>
+    <w:p>
+      <w:pPr>
+        <w:pStyle w:val="ListParagraph"/>
+        <w:numPr>
+          <w:ilvl w:val="0"/>
+          <w:numId w:val="6"/>
+        </w:numPr>
+      </w:pPr>
+      <w:r>
+        <w:t>Implement a button that will start / stop the player's attack</w:t>
+      </w:r>
+    </w:p>
+    <w:p>
+      <w:r>
+        <w:t>Sorin Cristea</w:t>
+      </w:r>
+    </w:p>
+    <w:p>
+      <w:pPr>
+        <w:pStyle w:val="ListParagraph"/>
+        <w:numPr>
+          <w:ilvl w:val="0"/>
+          <w:numId w:val="7"/>
+        </w:numPr>
+      </w:pPr>
+      <w:r>
+        <w:t>Produce a written document that reflects players reviews in idle games</w:t>
+      </w:r>
+    </w:p>
+    <w:p>
+      <w:pPr>
+        <w:pStyle w:val="ListParagraph"/>
+        <w:numPr>
+          <w:ilvl w:val="0"/>
+          <w:numId w:val="7"/>
+        </w:numPr>
+      </w:pPr>
+      <w:r>
+        <w:t>Produce written design document</w:t>
+      </w:r>
+    </w:p>
+    <w:p>
+      <w:pPr>
+        <w:pStyle w:val="ListParagraph"/>
+        <w:numPr>
+          <w:ilvl w:val="0"/>
+          <w:numId w:val="7"/>
+        </w:numPr>
+      </w:pPr>
+      <w:r>
+        <w:t xml:space="preserve">Produce a written document containing 10 paragraphs each presenting a </w:t>
+      </w:r>
+      <w:proofErr w:type="spellStart"/>
+      <w:r>
+        <w:t>self contained</w:t>
+      </w:r>
+      <w:proofErr w:type="spellEnd"/>
+      <w:r>
+        <w:t xml:space="preserve"> story</w:t>
       </w:r>
       <w:bookmarkStart w:id="0" w:name="_GoBack"/>
       <w:bookmarkEnd w:id="0"/>
+    </w:p>
+    <w:p>
+      <w:r>
+        <w:t>(These tasks to be uploaded and tracked on JIRA)</w:t>
+      </w:r>
+    </w:p>
+    <w:p/>
+    <w:p>
+      <w:r>
+        <w:t xml:space="preserve">Item </w:t>
+      </w:r>
+      <w:proofErr w:type="gramStart"/>
+      <w:r>
+        <w:t>3:-</w:t>
+      </w:r>
+      <w:proofErr w:type="gramEnd"/>
+      <w:r>
+        <w:t xml:space="preserve">  Any Other Business.</w:t>
+      </w:r>
+    </w:p>
+    <w:p/>
+    <w:p>
+      <w:r>
+        <w:t xml:space="preserve">Meeting </w:t>
+      </w:r>
+      <w:proofErr w:type="gramStart"/>
+      <w:r>
+        <w:t>Ended :</w:t>
+      </w:r>
+      <w:proofErr w:type="gramEnd"/>
+      <w:r>
+        <w:t>-</w:t>
+      </w:r>
+      <w:r>
+        <w:t>21:00</w:t>
+      </w:r>
+    </w:p>
+    <w:p>
+      <w:r>
+        <w:t>Minute Taker:-</w:t>
+      </w:r>
+      <w:r>
+        <w:t>3 hours</w:t>
+      </w:r>
     </w:p>
     <w:p/>
     <w:sectPr>
@@ -410,6 +689,119 @@
 <file path=word/numbering.xml><?xml version="1.0" encoding="utf-8"?>
 <w:numbering xmlns:wpc="http://schemas.microsoft.com/office/word/2010/wordprocessingCanvas" xmlns:cx="http://schemas.microsoft.com/office/drawing/2014/chartex" xmlns:cx1="http://schemas.microsoft.com/office/drawing/2015/9/8/chartex" xmlns:cx2="http://schemas.microsoft.com/office/drawing/2015/10/21/chartex" xmlns:cx3="http://schemas.microsoft.com/office/drawing/2016/5/9/chartex" xmlns:cx4="http://schemas.microsoft.com/office/drawing/2016/5/10/chartex" xmlns:cx5="http://schemas.microsoft.com/office/drawing/2016/5/11/chartex" xmlns:cx6="http://schemas.microsoft.com/office/drawing/2016/5/12/chartex" xmlns:cx7="http://schemas.microsoft.com/office/drawing/2016/5/13/chartex" xmlns:cx8="http://schemas.microsoft.com/office/drawing/2016/5/14/chartex" xmlns:mc="http://schemas.openxmlformats.org/markup-compatibility/2006" xmlns:aink="http://schemas.microsoft.com/office/drawing/2016/ink" xmlns:am3d="http://schemas.microsoft.com/office/drawing/2017/model3d" xmlns:o="urn:schemas-microsoft-com:office:office" xmlns:r="http://schemas.openxmlformats.org/officeDocument/2006/relationships" xmlns:m="http://schemas.openxmlformats.org/officeDocument/2006/math" xmlns:v="urn:schemas-microsoft-com:vml" xmlns:wp14="http://schemas.microsoft.com/office/word/2010/wordprocessingDrawing" xmlns:wp="http://schemas.openxmlformats.org/drawingml/2006/wordprocessingDrawing" xmlns:w10="urn:schemas-microsoft-com:office:word" xmlns:w="http://schemas.openxmlformats.org/wordprocessingml/2006/main" xmlns:w14="http://schemas.microsoft.com/office/word/2010/wordml" xmlns:w15="http://schemas.microsoft.com/office/word/2012/wordml" xmlns:w16cid="http://schemas.microsoft.com/office/word/2016/wordml/cid" xmlns:w16se="http://schemas.microsoft.com/office/word/2015/wordml/symex" xmlns:wpg="http://schemas.microsoft.com/office/word/2010/wordprocessingGroup" xmlns:wpi="http://schemas.microsoft.com/office/word/2010/wordprocessingInk" xmlns:wne="http://schemas.microsoft.com/office/word/2006/wordml" xmlns:wps="http://schemas.microsoft.com/office/word/2010/wordprocessingShape" mc:Ignorable="w14 w15 w16se w16cid wp14">
   <w:abstractNum w:abstractNumId="0" w15:restartNumberingAfterBreak="0">
+    <w:nsid w:val="164472A5"/>
+    <w:multiLevelType w:val="hybridMultilevel"/>
+    <w:tmpl w:val="CAB867C0"/>
+    <w:lvl w:ilvl="0" w:tplc="04090001">
+      <w:start w:val="1"/>
+      <w:numFmt w:val="bullet"/>
+      <w:lvlText w:val=""/>
+      <w:lvlJc w:val="left"/>
+      <w:pPr>
+        <w:ind w:left="720" w:hanging="360"/>
+      </w:pPr>
+      <w:rPr>
+        <w:rFonts w:ascii="Symbol" w:hAnsi="Symbol" w:hint="default"/>
+      </w:rPr>
+    </w:lvl>
+    <w:lvl w:ilvl="1" w:tplc="04090003" w:tentative="1">
+      <w:start w:val="1"/>
+      <w:numFmt w:val="bullet"/>
+      <w:lvlText w:val="o"/>
+      <w:lvlJc w:val="left"/>
+      <w:pPr>
+        <w:ind w:left="1440" w:hanging="360"/>
+      </w:pPr>
+      <w:rPr>
+        <w:rFonts w:ascii="Courier New" w:hAnsi="Courier New" w:cs="Courier New" w:hint="default"/>
+      </w:rPr>
+    </w:lvl>
+    <w:lvl w:ilvl="2" w:tplc="04090005" w:tentative="1">
+      <w:start w:val="1"/>
+      <w:numFmt w:val="bullet"/>
+      <w:lvlText w:val=""/>
+      <w:lvlJc w:val="left"/>
+      <w:pPr>
+        <w:ind w:left="2160" w:hanging="360"/>
+      </w:pPr>
+      <w:rPr>
+        <w:rFonts w:ascii="Wingdings" w:hAnsi="Wingdings" w:hint="default"/>
+      </w:rPr>
+    </w:lvl>
+    <w:lvl w:ilvl="3" w:tplc="04090001" w:tentative="1">
+      <w:start w:val="1"/>
+      <w:numFmt w:val="bullet"/>
+      <w:lvlText w:val=""/>
+      <w:lvlJc w:val="left"/>
+      <w:pPr>
+        <w:ind w:left="2880" w:hanging="360"/>
+      </w:pPr>
+      <w:rPr>
+        <w:rFonts w:ascii="Symbol" w:hAnsi="Symbol" w:hint="default"/>
+      </w:rPr>
+    </w:lvl>
+    <w:lvl w:ilvl="4" w:tplc="04090003" w:tentative="1">
+      <w:start w:val="1"/>
+      <w:numFmt w:val="bullet"/>
+      <w:lvlText w:val="o"/>
+      <w:lvlJc w:val="left"/>
+      <w:pPr>
+        <w:ind w:left="3600" w:hanging="360"/>
+      </w:pPr>
+      <w:rPr>
+        <w:rFonts w:ascii="Courier New" w:hAnsi="Courier New" w:cs="Courier New" w:hint="default"/>
+      </w:rPr>
+    </w:lvl>
+    <w:lvl w:ilvl="5" w:tplc="04090005" w:tentative="1">
+      <w:start w:val="1"/>
+      <w:numFmt w:val="bullet"/>
+      <w:lvlText w:val=""/>
+      <w:lvlJc w:val="left"/>
+      <w:pPr>
+        <w:ind w:left="4320" w:hanging="360"/>
+      </w:pPr>
+      <w:rPr>
+        <w:rFonts w:ascii="Wingdings" w:hAnsi="Wingdings" w:hint="default"/>
+      </w:rPr>
+    </w:lvl>
+    <w:lvl w:ilvl="6" w:tplc="04090001" w:tentative="1">
+      <w:start w:val="1"/>
+      <w:numFmt w:val="bullet"/>
+      <w:lvlText w:val=""/>
+      <w:lvlJc w:val="left"/>
+      <w:pPr>
+        <w:ind w:left="5040" w:hanging="360"/>
+      </w:pPr>
+      <w:rPr>
+        <w:rFonts w:ascii="Symbol" w:hAnsi="Symbol" w:hint="default"/>
+      </w:rPr>
+    </w:lvl>
+    <w:lvl w:ilvl="7" w:tplc="04090003" w:tentative="1">
+      <w:start w:val="1"/>
+      <w:numFmt w:val="bullet"/>
+      <w:lvlText w:val="o"/>
+      <w:lvlJc w:val="left"/>
+      <w:pPr>
+        <w:ind w:left="5760" w:hanging="360"/>
+      </w:pPr>
+      <w:rPr>
+        <w:rFonts w:ascii="Courier New" w:hAnsi="Courier New" w:cs="Courier New" w:hint="default"/>
+      </w:rPr>
+    </w:lvl>
+    <w:lvl w:ilvl="8" w:tplc="04090005" w:tentative="1">
+      <w:start w:val="1"/>
+      <w:numFmt w:val="bullet"/>
+      <w:lvlText w:val=""/>
+      <w:lvlJc w:val="left"/>
+      <w:pPr>
+        <w:ind w:left="6480" w:hanging="360"/>
+      </w:pPr>
+      <w:rPr>
+        <w:rFonts w:ascii="Wingdings" w:hAnsi="Wingdings" w:hint="default"/>
+      </w:rPr>
+    </w:lvl>
+  </w:abstractNum>
+  <w:abstractNum w:abstractNumId="1" w15:restartNumberingAfterBreak="0">
     <w:nsid w:val="308A590E"/>
     <w:multiLevelType w:val="hybridMultilevel"/>
     <w:tmpl w:val="7B88913E"/>
@@ -522,8 +914,591 @@
       </w:rPr>
     </w:lvl>
   </w:abstractNum>
+  <w:abstractNum w:abstractNumId="2" w15:restartNumberingAfterBreak="0">
+    <w:nsid w:val="409A2849"/>
+    <w:multiLevelType w:val="hybridMultilevel"/>
+    <w:tmpl w:val="81921AFA"/>
+    <w:lvl w:ilvl="0" w:tplc="04090001">
+      <w:start w:val="1"/>
+      <w:numFmt w:val="bullet"/>
+      <w:lvlText w:val=""/>
+      <w:lvlJc w:val="left"/>
+      <w:pPr>
+        <w:ind w:left="720" w:hanging="360"/>
+      </w:pPr>
+      <w:rPr>
+        <w:rFonts w:ascii="Symbol" w:hAnsi="Symbol" w:hint="default"/>
+      </w:rPr>
+    </w:lvl>
+    <w:lvl w:ilvl="1" w:tplc="04090003" w:tentative="1">
+      <w:start w:val="1"/>
+      <w:numFmt w:val="bullet"/>
+      <w:lvlText w:val="o"/>
+      <w:lvlJc w:val="left"/>
+      <w:pPr>
+        <w:ind w:left="1440" w:hanging="360"/>
+      </w:pPr>
+      <w:rPr>
+        <w:rFonts w:ascii="Courier New" w:hAnsi="Courier New" w:cs="Courier New" w:hint="default"/>
+      </w:rPr>
+    </w:lvl>
+    <w:lvl w:ilvl="2" w:tplc="04090005" w:tentative="1">
+      <w:start w:val="1"/>
+      <w:numFmt w:val="bullet"/>
+      <w:lvlText w:val=""/>
+      <w:lvlJc w:val="left"/>
+      <w:pPr>
+        <w:ind w:left="2160" w:hanging="360"/>
+      </w:pPr>
+      <w:rPr>
+        <w:rFonts w:ascii="Wingdings" w:hAnsi="Wingdings" w:hint="default"/>
+      </w:rPr>
+    </w:lvl>
+    <w:lvl w:ilvl="3" w:tplc="04090001" w:tentative="1">
+      <w:start w:val="1"/>
+      <w:numFmt w:val="bullet"/>
+      <w:lvlText w:val=""/>
+      <w:lvlJc w:val="left"/>
+      <w:pPr>
+        <w:ind w:left="2880" w:hanging="360"/>
+      </w:pPr>
+      <w:rPr>
+        <w:rFonts w:ascii="Symbol" w:hAnsi="Symbol" w:hint="default"/>
+      </w:rPr>
+    </w:lvl>
+    <w:lvl w:ilvl="4" w:tplc="04090003" w:tentative="1">
+      <w:start w:val="1"/>
+      <w:numFmt w:val="bullet"/>
+      <w:lvlText w:val="o"/>
+      <w:lvlJc w:val="left"/>
+      <w:pPr>
+        <w:ind w:left="3600" w:hanging="360"/>
+      </w:pPr>
+      <w:rPr>
+        <w:rFonts w:ascii="Courier New" w:hAnsi="Courier New" w:cs="Courier New" w:hint="default"/>
+      </w:rPr>
+    </w:lvl>
+    <w:lvl w:ilvl="5" w:tplc="04090005" w:tentative="1">
+      <w:start w:val="1"/>
+      <w:numFmt w:val="bullet"/>
+      <w:lvlText w:val=""/>
+      <w:lvlJc w:val="left"/>
+      <w:pPr>
+        <w:ind w:left="4320" w:hanging="360"/>
+      </w:pPr>
+      <w:rPr>
+        <w:rFonts w:ascii="Wingdings" w:hAnsi="Wingdings" w:hint="default"/>
+      </w:rPr>
+    </w:lvl>
+    <w:lvl w:ilvl="6" w:tplc="04090001" w:tentative="1">
+      <w:start w:val="1"/>
+      <w:numFmt w:val="bullet"/>
+      <w:lvlText w:val=""/>
+      <w:lvlJc w:val="left"/>
+      <w:pPr>
+        <w:ind w:left="5040" w:hanging="360"/>
+      </w:pPr>
+      <w:rPr>
+        <w:rFonts w:ascii="Symbol" w:hAnsi="Symbol" w:hint="default"/>
+      </w:rPr>
+    </w:lvl>
+    <w:lvl w:ilvl="7" w:tplc="04090003" w:tentative="1">
+      <w:start w:val="1"/>
+      <w:numFmt w:val="bullet"/>
+      <w:lvlText w:val="o"/>
+      <w:lvlJc w:val="left"/>
+      <w:pPr>
+        <w:ind w:left="5760" w:hanging="360"/>
+      </w:pPr>
+      <w:rPr>
+        <w:rFonts w:ascii="Courier New" w:hAnsi="Courier New" w:cs="Courier New" w:hint="default"/>
+      </w:rPr>
+    </w:lvl>
+    <w:lvl w:ilvl="8" w:tplc="04090005" w:tentative="1">
+      <w:start w:val="1"/>
+      <w:numFmt w:val="bullet"/>
+      <w:lvlText w:val=""/>
+      <w:lvlJc w:val="left"/>
+      <w:pPr>
+        <w:ind w:left="6480" w:hanging="360"/>
+      </w:pPr>
+      <w:rPr>
+        <w:rFonts w:ascii="Wingdings" w:hAnsi="Wingdings" w:hint="default"/>
+      </w:rPr>
+    </w:lvl>
+  </w:abstractNum>
+  <w:abstractNum w:abstractNumId="3" w15:restartNumberingAfterBreak="0">
+    <w:nsid w:val="5AF52968"/>
+    <w:multiLevelType w:val="hybridMultilevel"/>
+    <w:tmpl w:val="7372499C"/>
+    <w:lvl w:ilvl="0" w:tplc="04090001">
+      <w:start w:val="1"/>
+      <w:numFmt w:val="bullet"/>
+      <w:lvlText w:val=""/>
+      <w:lvlJc w:val="left"/>
+      <w:pPr>
+        <w:ind w:left="720" w:hanging="360"/>
+      </w:pPr>
+      <w:rPr>
+        <w:rFonts w:ascii="Symbol" w:hAnsi="Symbol" w:hint="default"/>
+      </w:rPr>
+    </w:lvl>
+    <w:lvl w:ilvl="1" w:tplc="04090003" w:tentative="1">
+      <w:start w:val="1"/>
+      <w:numFmt w:val="bullet"/>
+      <w:lvlText w:val="o"/>
+      <w:lvlJc w:val="left"/>
+      <w:pPr>
+        <w:ind w:left="1440" w:hanging="360"/>
+      </w:pPr>
+      <w:rPr>
+        <w:rFonts w:ascii="Courier New" w:hAnsi="Courier New" w:cs="Courier New" w:hint="default"/>
+      </w:rPr>
+    </w:lvl>
+    <w:lvl w:ilvl="2" w:tplc="04090005" w:tentative="1">
+      <w:start w:val="1"/>
+      <w:numFmt w:val="bullet"/>
+      <w:lvlText w:val=""/>
+      <w:lvlJc w:val="left"/>
+      <w:pPr>
+        <w:ind w:left="2160" w:hanging="360"/>
+      </w:pPr>
+      <w:rPr>
+        <w:rFonts w:ascii="Wingdings" w:hAnsi="Wingdings" w:hint="default"/>
+      </w:rPr>
+    </w:lvl>
+    <w:lvl w:ilvl="3" w:tplc="04090001" w:tentative="1">
+      <w:start w:val="1"/>
+      <w:numFmt w:val="bullet"/>
+      <w:lvlText w:val=""/>
+      <w:lvlJc w:val="left"/>
+      <w:pPr>
+        <w:ind w:left="2880" w:hanging="360"/>
+      </w:pPr>
+      <w:rPr>
+        <w:rFonts w:ascii="Symbol" w:hAnsi="Symbol" w:hint="default"/>
+      </w:rPr>
+    </w:lvl>
+    <w:lvl w:ilvl="4" w:tplc="04090003" w:tentative="1">
+      <w:start w:val="1"/>
+      <w:numFmt w:val="bullet"/>
+      <w:lvlText w:val="o"/>
+      <w:lvlJc w:val="left"/>
+      <w:pPr>
+        <w:ind w:left="3600" w:hanging="360"/>
+      </w:pPr>
+      <w:rPr>
+        <w:rFonts w:ascii="Courier New" w:hAnsi="Courier New" w:cs="Courier New" w:hint="default"/>
+      </w:rPr>
+    </w:lvl>
+    <w:lvl w:ilvl="5" w:tplc="04090005" w:tentative="1">
+      <w:start w:val="1"/>
+      <w:numFmt w:val="bullet"/>
+      <w:lvlText w:val=""/>
+      <w:lvlJc w:val="left"/>
+      <w:pPr>
+        <w:ind w:left="4320" w:hanging="360"/>
+      </w:pPr>
+      <w:rPr>
+        <w:rFonts w:ascii="Wingdings" w:hAnsi="Wingdings" w:hint="default"/>
+      </w:rPr>
+    </w:lvl>
+    <w:lvl w:ilvl="6" w:tplc="04090001" w:tentative="1">
+      <w:start w:val="1"/>
+      <w:numFmt w:val="bullet"/>
+      <w:lvlText w:val=""/>
+      <w:lvlJc w:val="left"/>
+      <w:pPr>
+        <w:ind w:left="5040" w:hanging="360"/>
+      </w:pPr>
+      <w:rPr>
+        <w:rFonts w:ascii="Symbol" w:hAnsi="Symbol" w:hint="default"/>
+      </w:rPr>
+    </w:lvl>
+    <w:lvl w:ilvl="7" w:tplc="04090003" w:tentative="1">
+      <w:start w:val="1"/>
+      <w:numFmt w:val="bullet"/>
+      <w:lvlText w:val="o"/>
+      <w:lvlJc w:val="left"/>
+      <w:pPr>
+        <w:ind w:left="5760" w:hanging="360"/>
+      </w:pPr>
+      <w:rPr>
+        <w:rFonts w:ascii="Courier New" w:hAnsi="Courier New" w:cs="Courier New" w:hint="default"/>
+      </w:rPr>
+    </w:lvl>
+    <w:lvl w:ilvl="8" w:tplc="04090005" w:tentative="1">
+      <w:start w:val="1"/>
+      <w:numFmt w:val="bullet"/>
+      <w:lvlText w:val=""/>
+      <w:lvlJc w:val="left"/>
+      <w:pPr>
+        <w:ind w:left="6480" w:hanging="360"/>
+      </w:pPr>
+      <w:rPr>
+        <w:rFonts w:ascii="Wingdings" w:hAnsi="Wingdings" w:hint="default"/>
+      </w:rPr>
+    </w:lvl>
+  </w:abstractNum>
+  <w:abstractNum w:abstractNumId="4" w15:restartNumberingAfterBreak="0">
+    <w:nsid w:val="5BFA4BAF"/>
+    <w:multiLevelType w:val="hybridMultilevel"/>
+    <w:tmpl w:val="9946A982"/>
+    <w:lvl w:ilvl="0" w:tplc="04090001">
+      <w:start w:val="1"/>
+      <w:numFmt w:val="bullet"/>
+      <w:lvlText w:val=""/>
+      <w:lvlJc w:val="left"/>
+      <w:pPr>
+        <w:ind w:left="720" w:hanging="360"/>
+      </w:pPr>
+      <w:rPr>
+        <w:rFonts w:ascii="Symbol" w:hAnsi="Symbol" w:hint="default"/>
+      </w:rPr>
+    </w:lvl>
+    <w:lvl w:ilvl="1" w:tplc="04090003" w:tentative="1">
+      <w:start w:val="1"/>
+      <w:numFmt w:val="bullet"/>
+      <w:lvlText w:val="o"/>
+      <w:lvlJc w:val="left"/>
+      <w:pPr>
+        <w:ind w:left="1440" w:hanging="360"/>
+      </w:pPr>
+      <w:rPr>
+        <w:rFonts w:ascii="Courier New" w:hAnsi="Courier New" w:cs="Courier New" w:hint="default"/>
+      </w:rPr>
+    </w:lvl>
+    <w:lvl w:ilvl="2" w:tplc="04090005" w:tentative="1">
+      <w:start w:val="1"/>
+      <w:numFmt w:val="bullet"/>
+      <w:lvlText w:val=""/>
+      <w:lvlJc w:val="left"/>
+      <w:pPr>
+        <w:ind w:left="2160" w:hanging="360"/>
+      </w:pPr>
+      <w:rPr>
+        <w:rFonts w:ascii="Wingdings" w:hAnsi="Wingdings" w:hint="default"/>
+      </w:rPr>
+    </w:lvl>
+    <w:lvl w:ilvl="3" w:tplc="04090001" w:tentative="1">
+      <w:start w:val="1"/>
+      <w:numFmt w:val="bullet"/>
+      <w:lvlText w:val=""/>
+      <w:lvlJc w:val="left"/>
+      <w:pPr>
+        <w:ind w:left="2880" w:hanging="360"/>
+      </w:pPr>
+      <w:rPr>
+        <w:rFonts w:ascii="Symbol" w:hAnsi="Symbol" w:hint="default"/>
+      </w:rPr>
+    </w:lvl>
+    <w:lvl w:ilvl="4" w:tplc="04090003" w:tentative="1">
+      <w:start w:val="1"/>
+      <w:numFmt w:val="bullet"/>
+      <w:lvlText w:val="o"/>
+      <w:lvlJc w:val="left"/>
+      <w:pPr>
+        <w:ind w:left="3600" w:hanging="360"/>
+      </w:pPr>
+      <w:rPr>
+        <w:rFonts w:ascii="Courier New" w:hAnsi="Courier New" w:cs="Courier New" w:hint="default"/>
+      </w:rPr>
+    </w:lvl>
+    <w:lvl w:ilvl="5" w:tplc="04090005" w:tentative="1">
+      <w:start w:val="1"/>
+      <w:numFmt w:val="bullet"/>
+      <w:lvlText w:val=""/>
+      <w:lvlJc w:val="left"/>
+      <w:pPr>
+        <w:ind w:left="4320" w:hanging="360"/>
+      </w:pPr>
+      <w:rPr>
+        <w:rFonts w:ascii="Wingdings" w:hAnsi="Wingdings" w:hint="default"/>
+      </w:rPr>
+    </w:lvl>
+    <w:lvl w:ilvl="6" w:tplc="04090001" w:tentative="1">
+      <w:start w:val="1"/>
+      <w:numFmt w:val="bullet"/>
+      <w:lvlText w:val=""/>
+      <w:lvlJc w:val="left"/>
+      <w:pPr>
+        <w:ind w:left="5040" w:hanging="360"/>
+      </w:pPr>
+      <w:rPr>
+        <w:rFonts w:ascii="Symbol" w:hAnsi="Symbol" w:hint="default"/>
+      </w:rPr>
+    </w:lvl>
+    <w:lvl w:ilvl="7" w:tplc="04090003" w:tentative="1">
+      <w:start w:val="1"/>
+      <w:numFmt w:val="bullet"/>
+      <w:lvlText w:val="o"/>
+      <w:lvlJc w:val="left"/>
+      <w:pPr>
+        <w:ind w:left="5760" w:hanging="360"/>
+      </w:pPr>
+      <w:rPr>
+        <w:rFonts w:ascii="Courier New" w:hAnsi="Courier New" w:cs="Courier New" w:hint="default"/>
+      </w:rPr>
+    </w:lvl>
+    <w:lvl w:ilvl="8" w:tplc="04090005" w:tentative="1">
+      <w:start w:val="1"/>
+      <w:numFmt w:val="bullet"/>
+      <w:lvlText w:val=""/>
+      <w:lvlJc w:val="left"/>
+      <w:pPr>
+        <w:ind w:left="6480" w:hanging="360"/>
+      </w:pPr>
+      <w:rPr>
+        <w:rFonts w:ascii="Wingdings" w:hAnsi="Wingdings" w:hint="default"/>
+      </w:rPr>
+    </w:lvl>
+  </w:abstractNum>
+  <w:abstractNum w:abstractNumId="5" w15:restartNumberingAfterBreak="0">
+    <w:nsid w:val="678D47D6"/>
+    <w:multiLevelType w:val="hybridMultilevel"/>
+    <w:tmpl w:val="489ABBF4"/>
+    <w:lvl w:ilvl="0" w:tplc="04090001">
+      <w:start w:val="1"/>
+      <w:numFmt w:val="bullet"/>
+      <w:lvlText w:val=""/>
+      <w:lvlJc w:val="left"/>
+      <w:pPr>
+        <w:ind w:left="720" w:hanging="360"/>
+      </w:pPr>
+      <w:rPr>
+        <w:rFonts w:ascii="Symbol" w:hAnsi="Symbol" w:hint="default"/>
+      </w:rPr>
+    </w:lvl>
+    <w:lvl w:ilvl="1" w:tplc="04090003" w:tentative="1">
+      <w:start w:val="1"/>
+      <w:numFmt w:val="bullet"/>
+      <w:lvlText w:val="o"/>
+      <w:lvlJc w:val="left"/>
+      <w:pPr>
+        <w:ind w:left="1440" w:hanging="360"/>
+      </w:pPr>
+      <w:rPr>
+        <w:rFonts w:ascii="Courier New" w:hAnsi="Courier New" w:cs="Courier New" w:hint="default"/>
+      </w:rPr>
+    </w:lvl>
+    <w:lvl w:ilvl="2" w:tplc="04090005" w:tentative="1">
+      <w:start w:val="1"/>
+      <w:numFmt w:val="bullet"/>
+      <w:lvlText w:val=""/>
+      <w:lvlJc w:val="left"/>
+      <w:pPr>
+        <w:ind w:left="2160" w:hanging="360"/>
+      </w:pPr>
+      <w:rPr>
+        <w:rFonts w:ascii="Wingdings" w:hAnsi="Wingdings" w:hint="default"/>
+      </w:rPr>
+    </w:lvl>
+    <w:lvl w:ilvl="3" w:tplc="04090001" w:tentative="1">
+      <w:start w:val="1"/>
+      <w:numFmt w:val="bullet"/>
+      <w:lvlText w:val=""/>
+      <w:lvlJc w:val="left"/>
+      <w:pPr>
+        <w:ind w:left="2880" w:hanging="360"/>
+      </w:pPr>
+      <w:rPr>
+        <w:rFonts w:ascii="Symbol" w:hAnsi="Symbol" w:hint="default"/>
+      </w:rPr>
+    </w:lvl>
+    <w:lvl w:ilvl="4" w:tplc="04090003" w:tentative="1">
+      <w:start w:val="1"/>
+      <w:numFmt w:val="bullet"/>
+      <w:lvlText w:val="o"/>
+      <w:lvlJc w:val="left"/>
+      <w:pPr>
+        <w:ind w:left="3600" w:hanging="360"/>
+      </w:pPr>
+      <w:rPr>
+        <w:rFonts w:ascii="Courier New" w:hAnsi="Courier New" w:cs="Courier New" w:hint="default"/>
+      </w:rPr>
+    </w:lvl>
+    <w:lvl w:ilvl="5" w:tplc="04090005" w:tentative="1">
+      <w:start w:val="1"/>
+      <w:numFmt w:val="bullet"/>
+      <w:lvlText w:val=""/>
+      <w:lvlJc w:val="left"/>
+      <w:pPr>
+        <w:ind w:left="4320" w:hanging="360"/>
+      </w:pPr>
+      <w:rPr>
+        <w:rFonts w:ascii="Wingdings" w:hAnsi="Wingdings" w:hint="default"/>
+      </w:rPr>
+    </w:lvl>
+    <w:lvl w:ilvl="6" w:tplc="04090001" w:tentative="1">
+      <w:start w:val="1"/>
+      <w:numFmt w:val="bullet"/>
+      <w:lvlText w:val=""/>
+      <w:lvlJc w:val="left"/>
+      <w:pPr>
+        <w:ind w:left="5040" w:hanging="360"/>
+      </w:pPr>
+      <w:rPr>
+        <w:rFonts w:ascii="Symbol" w:hAnsi="Symbol" w:hint="default"/>
+      </w:rPr>
+    </w:lvl>
+    <w:lvl w:ilvl="7" w:tplc="04090003" w:tentative="1">
+      <w:start w:val="1"/>
+      <w:numFmt w:val="bullet"/>
+      <w:lvlText w:val="o"/>
+      <w:lvlJc w:val="left"/>
+      <w:pPr>
+        <w:ind w:left="5760" w:hanging="360"/>
+      </w:pPr>
+      <w:rPr>
+        <w:rFonts w:ascii="Courier New" w:hAnsi="Courier New" w:cs="Courier New" w:hint="default"/>
+      </w:rPr>
+    </w:lvl>
+    <w:lvl w:ilvl="8" w:tplc="04090005" w:tentative="1">
+      <w:start w:val="1"/>
+      <w:numFmt w:val="bullet"/>
+      <w:lvlText w:val=""/>
+      <w:lvlJc w:val="left"/>
+      <w:pPr>
+        <w:ind w:left="6480" w:hanging="360"/>
+      </w:pPr>
+      <w:rPr>
+        <w:rFonts w:ascii="Wingdings" w:hAnsi="Wingdings" w:hint="default"/>
+      </w:rPr>
+    </w:lvl>
+  </w:abstractNum>
+  <w:abstractNum w:abstractNumId="6" w15:restartNumberingAfterBreak="0">
+    <w:nsid w:val="790755F6"/>
+    <w:multiLevelType w:val="hybridMultilevel"/>
+    <w:tmpl w:val="2C4CE566"/>
+    <w:lvl w:ilvl="0" w:tplc="04090001">
+      <w:start w:val="1"/>
+      <w:numFmt w:val="bullet"/>
+      <w:lvlText w:val=""/>
+      <w:lvlJc w:val="left"/>
+      <w:pPr>
+        <w:ind w:left="720" w:hanging="360"/>
+      </w:pPr>
+      <w:rPr>
+        <w:rFonts w:ascii="Symbol" w:hAnsi="Symbol" w:hint="default"/>
+      </w:rPr>
+    </w:lvl>
+    <w:lvl w:ilvl="1" w:tplc="04090003" w:tentative="1">
+      <w:start w:val="1"/>
+      <w:numFmt w:val="bullet"/>
+      <w:lvlText w:val="o"/>
+      <w:lvlJc w:val="left"/>
+      <w:pPr>
+        <w:ind w:left="1440" w:hanging="360"/>
+      </w:pPr>
+      <w:rPr>
+        <w:rFonts w:ascii="Courier New" w:hAnsi="Courier New" w:cs="Courier New" w:hint="default"/>
+      </w:rPr>
+    </w:lvl>
+    <w:lvl w:ilvl="2" w:tplc="04090005" w:tentative="1">
+      <w:start w:val="1"/>
+      <w:numFmt w:val="bullet"/>
+      <w:lvlText w:val=""/>
+      <w:lvlJc w:val="left"/>
+      <w:pPr>
+        <w:ind w:left="2160" w:hanging="360"/>
+      </w:pPr>
+      <w:rPr>
+        <w:rFonts w:ascii="Wingdings" w:hAnsi="Wingdings" w:hint="default"/>
+      </w:rPr>
+    </w:lvl>
+    <w:lvl w:ilvl="3" w:tplc="04090001" w:tentative="1">
+      <w:start w:val="1"/>
+      <w:numFmt w:val="bullet"/>
+      <w:lvlText w:val=""/>
+      <w:lvlJc w:val="left"/>
+      <w:pPr>
+        <w:ind w:left="2880" w:hanging="360"/>
+      </w:pPr>
+      <w:rPr>
+        <w:rFonts w:ascii="Symbol" w:hAnsi="Symbol" w:hint="default"/>
+      </w:rPr>
+    </w:lvl>
+    <w:lvl w:ilvl="4" w:tplc="04090003" w:tentative="1">
+      <w:start w:val="1"/>
+      <w:numFmt w:val="bullet"/>
+      <w:lvlText w:val="o"/>
+      <w:lvlJc w:val="left"/>
+      <w:pPr>
+        <w:ind w:left="3600" w:hanging="360"/>
+      </w:pPr>
+      <w:rPr>
+        <w:rFonts w:ascii="Courier New" w:hAnsi="Courier New" w:cs="Courier New" w:hint="default"/>
+      </w:rPr>
+    </w:lvl>
+    <w:lvl w:ilvl="5" w:tplc="04090005" w:tentative="1">
+      <w:start w:val="1"/>
+      <w:numFmt w:val="bullet"/>
+      <w:lvlText w:val=""/>
+      <w:lvlJc w:val="left"/>
+      <w:pPr>
+        <w:ind w:left="4320" w:hanging="360"/>
+      </w:pPr>
+      <w:rPr>
+        <w:rFonts w:ascii="Wingdings" w:hAnsi="Wingdings" w:hint="default"/>
+      </w:rPr>
+    </w:lvl>
+    <w:lvl w:ilvl="6" w:tplc="04090001" w:tentative="1">
+      <w:start w:val="1"/>
+      <w:numFmt w:val="bullet"/>
+      <w:lvlText w:val=""/>
+      <w:lvlJc w:val="left"/>
+      <w:pPr>
+        <w:ind w:left="5040" w:hanging="360"/>
+      </w:pPr>
+      <w:rPr>
+        <w:rFonts w:ascii="Symbol" w:hAnsi="Symbol" w:hint="default"/>
+      </w:rPr>
+    </w:lvl>
+    <w:lvl w:ilvl="7" w:tplc="04090003" w:tentative="1">
+      <w:start w:val="1"/>
+      <w:numFmt w:val="bullet"/>
+      <w:lvlText w:val="o"/>
+      <w:lvlJc w:val="left"/>
+      <w:pPr>
+        <w:ind w:left="5760" w:hanging="360"/>
+      </w:pPr>
+      <w:rPr>
+        <w:rFonts w:ascii="Courier New" w:hAnsi="Courier New" w:cs="Courier New" w:hint="default"/>
+      </w:rPr>
+    </w:lvl>
+    <w:lvl w:ilvl="8" w:tplc="04090005" w:tentative="1">
+      <w:start w:val="1"/>
+      <w:numFmt w:val="bullet"/>
+      <w:lvlText w:val=""/>
+      <w:lvlJc w:val="left"/>
+      <w:pPr>
+        <w:ind w:left="6480" w:hanging="360"/>
+      </w:pPr>
+      <w:rPr>
+        <w:rFonts w:ascii="Wingdings" w:hAnsi="Wingdings" w:hint="default"/>
+      </w:rPr>
+    </w:lvl>
+  </w:abstractNum>
   <w:num w:numId="1">
+    <w:abstractNumId w:val="1"/>
+  </w:num>
+  <w:num w:numId="2">
     <w:abstractNumId w:val="0"/>
+  </w:num>
+  <w:num w:numId="3">
+    <w:abstractNumId w:val="6"/>
+  </w:num>
+  <w:num w:numId="4">
+    <w:abstractNumId w:val="2"/>
+  </w:num>
+  <w:num w:numId="5">
+    <w:abstractNumId w:val="5"/>
+  </w:num>
+  <w:num w:numId="6">
+    <w:abstractNumId w:val="4"/>
+  </w:num>
+  <w:num w:numId="7">
+    <w:abstractNumId w:val="3"/>
   </w:num>
 </w:numbering>
 </file>
@@ -700,7 +1675,7 @@
     <w:lsdException w:name="Table Web 2" w:semiHidden="1" w:unhideWhenUsed="1"/>
     <w:lsdException w:name="Table Web 3" w:semiHidden="1" w:unhideWhenUsed="1"/>
     <w:lsdException w:name="Balloon Text" w:semiHidden="1" w:unhideWhenUsed="1"/>
-    <w:lsdException w:name="Table Grid" w:semiHidden="1" w:uiPriority="59" w:unhideWhenUsed="1"/>
+    <w:lsdException w:name="Table Grid" w:uiPriority="59"/>
     <w:lsdException w:name="Table Theme" w:semiHidden="1" w:unhideWhenUsed="1"/>
     <w:lsdException w:name="Placeholder Text" w:semiHidden="1"/>
     <w:lsdException w:name="No Spacing" w:uiPriority="1" w:qFormat="1"/>

</xml_diff>